<commit_message>
Generate the ReadMe file and the documentation
</commit_message>
<xml_diff>
--- a/Reste à faire projet 13.docx
+++ b/Reste à faire projet 13.docx
@@ -21,13 +21,8 @@
     <w:p/>
     <w:p>
       <w:r>
-        <w:t xml:space="preserve">Git </w:t>
-      </w:r>
-      <w:proofErr w:type="spellStart"/>
-      <w:r>
-        <w:t>bash</w:t>
-      </w:r>
-      <w:proofErr w:type="spellEnd"/>
+        <w:t>Git bash</w:t>
+      </w:r>
     </w:p>
     <w:p/>
     <w:p>
@@ -37,24 +32,11 @@
       <w:r>
         <w:t xml:space="preserve">ajouter </w:t>
       </w:r>
-      <w:proofErr w:type="spellStart"/>
-      <w:r>
-        <w:t>unauthorized</w:t>
-      </w:r>
-      <w:proofErr w:type="spellEnd"/>
-      <w:r>
-        <w:t xml:space="preserve"> </w:t>
-      </w:r>
-      <w:r>
-        <w:t>(</w:t>
-      </w:r>
-      <w:proofErr w:type="spellStart"/>
-      <w:r>
-        <w:t>token</w:t>
-      </w:r>
-      <w:proofErr w:type="spellEnd"/>
-      <w:r>
-        <w:t xml:space="preserve"> pas bon) 401</w:t>
+      <w:r>
+        <w:t xml:space="preserve">unauthorized </w:t>
+      </w:r>
+      <w:r>
+        <w:t>(token pas bon) 401</w:t>
       </w:r>
     </w:p>
     <w:p>
@@ -63,57 +45,33 @@
       </w:r>
       <w:r>
         <w:tab/>
-      </w:r>
-      <w:proofErr w:type="spellStart"/>
-      <w:r>
-        <w:t>Forbidden</w:t>
-      </w:r>
-      <w:proofErr w:type="spellEnd"/>
-      <w:r>
-        <w:t xml:space="preserve"> (</w:t>
-      </w:r>
-      <w:proofErr w:type="spellStart"/>
-      <w:r>
-        <w:t>token</w:t>
-      </w:r>
-      <w:proofErr w:type="spellEnd"/>
-      <w:r>
-        <w:t xml:space="preserve"> ok mais utilisateur non autorisé) 403</w:t>
+        <w:t>Forbidden (token ok mais utilisateur non autorisé) 403</w:t>
       </w:r>
     </w:p>
     <w:p/>
     <w:p>
-      <w:proofErr w:type="spellStart"/>
-      <w:r>
-        <w:t>Modif</w:t>
-      </w:r>
-      <w:proofErr w:type="spellEnd"/>
-      <w:r>
-        <w:t xml:space="preserve"> maquette </w:t>
-      </w:r>
-      <w:proofErr w:type="spellStart"/>
-      <w:r>
-        <w:t>edit</w:t>
-      </w:r>
-      <w:proofErr w:type="spellEnd"/>
-      <w:r>
-        <w:t xml:space="preserve"> user</w:t>
-      </w:r>
-    </w:p>
-    <w:p/>
-    <w:p>
-      <w:proofErr w:type="spellStart"/>
-      <w:r>
-        <w:t>Readme</w:t>
-      </w:r>
-      <w:proofErr w:type="spellEnd"/>
-      <w:r>
-        <w:t xml:space="preserve"> </w:t>
+      <w:r>
+        <w:t>Modif maquette edit user</w:t>
       </w:r>
     </w:p>
     <w:p>
       <w:r>
+        <w:t>Composant error</w:t>
+      </w:r>
+    </w:p>
+    <w:p>
+      <w:r>
+        <w:t xml:space="preserve">Readme </w:t>
+      </w:r>
+    </w:p>
+    <w:p>
+      <w:r>
         <w:t>Documentation</w:t>
+      </w:r>
+    </w:p>
+    <w:p>
+      <w:r>
+        <w:t>Favicon</w:t>
       </w:r>
     </w:p>
     <w:p/>

</xml_diff>